<commit_message>
Update files and include llm step.
</commit_message>
<xml_diff>
--- a/Literature/Descrizione progetto.docx
+++ b/Literature/Descrizione progetto.docx
@@ -22,7 +22,23 @@
           <w:b/>
           <w:bCs/>
         </w:rPr>
-        <w:t xml:space="preserve"> Il Concetto del Progetto: Prompteering Minimalista per l'Efficienza </w:t>
+        <w:t xml:space="preserve"> Il Concetto del Progetto: </w:t>
+      </w:r>
+      <w:proofErr w:type="spellStart"/>
+      <w:r>
+        <w:rPr>
+          <w:b/>
+          <w:bCs/>
+        </w:rPr>
+        <w:t>Prompteering</w:t>
+      </w:r>
+      <w:proofErr w:type="spellEnd"/>
+      <w:r>
+        <w:rPr>
+          <w:b/>
+          <w:bCs/>
+        </w:rPr>
+        <w:t xml:space="preserve"> Minimalista per l'Efficienza </w:t>
       </w:r>
     </w:p>
     <w:p>
@@ -34,17 +50,39 @@
           <w:b/>
           <w:bCs/>
         </w:rPr>
-        <w:t>"Prompteering Minimalista"</w:t>
-      </w:r>
-      <w:r>
-        <w:t xml:space="preserve"> o </w:t>
-      </w:r>
-      <w:r>
-        <w:rPr>
-          <w:b/>
-          <w:bCs/>
-        </w:rPr>
-        <w:t>"Prompt Engineering Economico"</w:t>
+        <w:t>"</w:t>
+      </w:r>
+      <w:proofErr w:type="spellStart"/>
+      <w:r>
+        <w:rPr>
+          <w:b/>
+          <w:bCs/>
+        </w:rPr>
+        <w:t>compressing</w:t>
+      </w:r>
+      <w:proofErr w:type="spellEnd"/>
+      <w:r>
+        <w:rPr>
+          <w:b/>
+          <w:bCs/>
+        </w:rPr>
+        <w:t xml:space="preserve"> </w:t>
+      </w:r>
+      <w:proofErr w:type="spellStart"/>
+      <w:r>
+        <w:rPr>
+          <w:b/>
+          <w:bCs/>
+        </w:rPr>
+        <w:t>prompting</w:t>
+      </w:r>
+      <w:proofErr w:type="spellEnd"/>
+      <w:r>
+        <w:rPr>
+          <w:b/>
+          <w:bCs/>
+        </w:rPr>
+        <w:t>”</w:t>
       </w:r>
       <w:r>
         <w:t>. L'obiettivo è dimostrare che è possibile ottenere un'</w:t>
@@ -67,7 +105,15 @@
         <w:t>più brevi e densi</w:t>
       </w:r>
       <w:r>
-        <w:t xml:space="preserve">, ottenuti tramite la rimozione strategica di connettivi, avverbi, aggettivi superflui e frasi ridondanti (il cosiddetto "boilerplate linguistico"). Questa efficienza non è solo teorica, ma si traduce in un </w:t>
+        <w:t>, ottenuti tramite la rimozione strategica di connettivi, avverbi, aggettivi superflui e frasi ridondanti (il cosiddetto "</w:t>
+      </w:r>
+      <w:proofErr w:type="spellStart"/>
+      <w:r>
+        <w:t>boilerplate</w:t>
+      </w:r>
+      <w:proofErr w:type="spellEnd"/>
+      <w:r>
+        <w:t xml:space="preserve"> linguistico"). Questa efficienza non è solo teorica, ma si traduce in un </w:t>
       </w:r>
       <w:r>
         <w:rPr>
@@ -77,7 +123,15 @@
         <w:t>risparmio diretto in termini di costo per query</w:t>
       </w:r>
       <w:r>
-        <w:t xml:space="preserve">, dato che la maggior parte delle API LLM addebita il costo in base al numero di token (tokenomics). Il progetto confronterà metriche di accuratezza (ad esempio, l'aderenza a un fatto, la risoluzione corretta di un problema) e metriche di efficienza (ad esempio, il </w:t>
+        <w:t>, dato che la maggior parte delle API LLM addebita il costo in base al numero di token (</w:t>
+      </w:r>
+      <w:proofErr w:type="spellStart"/>
+      <w:r>
+        <w:t>tokenomics</w:t>
+      </w:r>
+      <w:proofErr w:type="spellEnd"/>
+      <w:r>
+        <w:t xml:space="preserve">). Il progetto confronterà metriche di accuratezza (ad esempio, l'aderenza a un fatto, la risoluzione corretta di un problema) e metriche di efficienza (ad esempio, il </w:t>
       </w:r>
       <w:r>
         <w:rPr>
@@ -93,7 +147,7 @@
     <w:p>
       <w:r>
         <w:pict w14:anchorId="00985EEB">
-          <v:rect id="_x0000_i1031" style="width:0;height:1.5pt" o:hralign="center" o:hrstd="t" o:hr="t" fillcolor="#a0a0a0" stroked="f"/>
+          <v:rect id="_x0000_i1025" style="width:0;height:1.5pt" o:hralign="center" o:hrstd="t" o:hr="t" fillcolor="#a0a0a0" stroked="f"/>
         </w:pict>
       </w:r>
     </w:p>
@@ -134,7 +188,25 @@
           <w:bCs/>
           <w:lang w:val="en-GB"/>
         </w:rPr>
-        <w:t>1. Learning to Prompt for Vision-Language Models (CoOp)</w:t>
+        <w:t>1. Learning to Prompt for Vision-Language Models (</w:t>
+      </w:r>
+      <w:proofErr w:type="spellStart"/>
+      <w:r>
+        <w:rPr>
+          <w:b/>
+          <w:bCs/>
+          <w:lang w:val="en-GB"/>
+        </w:rPr>
+        <w:t>CoOp</w:t>
+      </w:r>
+      <w:proofErr w:type="spellEnd"/>
+      <w:r>
+        <w:rPr>
+          <w:b/>
+          <w:bCs/>
+          <w:lang w:val="en-GB"/>
+        </w:rPr>
+        <w:t>)</w:t>
       </w:r>
     </w:p>
     <w:p>
@@ -152,7 +224,15 @@
         <w:t>Sintesi:</w:t>
       </w:r>
       <w:r>
-        <w:t xml:space="preserve"> CoOp dimostra che la </w:t>
+        <w:t xml:space="preserve"> </w:t>
+      </w:r>
+      <w:proofErr w:type="spellStart"/>
+      <w:r>
+        <w:t>CoOp</w:t>
+      </w:r>
+      <w:proofErr w:type="spellEnd"/>
+      <w:r>
+        <w:t xml:space="preserve"> dimostra che la </w:t>
       </w:r>
       <w:r>
         <w:rPr>
@@ -189,7 +269,25 @@
           <w:bCs/>
           <w:lang w:val="en-GB"/>
         </w:rPr>
-        <w:t>2. FrugalGPT: How to Use Large Language Models While Reducing Cost and Improving Performance</w:t>
+        <w:t xml:space="preserve">2. </w:t>
+      </w:r>
+      <w:proofErr w:type="spellStart"/>
+      <w:r>
+        <w:rPr>
+          <w:b/>
+          <w:bCs/>
+          <w:lang w:val="en-GB"/>
+        </w:rPr>
+        <w:t>FrugalGPT</w:t>
+      </w:r>
+      <w:proofErr w:type="spellEnd"/>
+      <w:r>
+        <w:rPr>
+          <w:b/>
+          <w:bCs/>
+          <w:lang w:val="en-GB"/>
+        </w:rPr>
+        <w:t>: How to Use Large Language Models While Reducing Cost and Improving Performance</w:t>
       </w:r>
     </w:p>
     <w:p>
@@ -264,18 +362,48 @@
           <w:b/>
           <w:bCs/>
         </w:rPr>
-        <w:t>LLM Cascade (Aggiunta):</w:t>
-      </w:r>
-      <w:r>
-        <w:t xml:space="preserve"> FrugalGPT introduce la strategia </w:t>
-      </w:r>
-      <w:r>
-        <w:rPr>
-          <w:b/>
-          <w:bCs/>
-        </w:rPr>
-        <w:t>LLM Cascade</w:t>
-      </w:r>
+        <w:t xml:space="preserve">LLM </w:t>
+      </w:r>
+      <w:proofErr w:type="spellStart"/>
+      <w:r>
+        <w:rPr>
+          <w:b/>
+          <w:bCs/>
+        </w:rPr>
+        <w:t>Cascade</w:t>
+      </w:r>
+      <w:proofErr w:type="spellEnd"/>
+      <w:r>
+        <w:rPr>
+          <w:b/>
+          <w:bCs/>
+        </w:rPr>
+        <w:t xml:space="preserve">: </w:t>
+      </w:r>
+      <w:proofErr w:type="spellStart"/>
+      <w:r>
+        <w:t>FrugalGPT</w:t>
+      </w:r>
+      <w:proofErr w:type="spellEnd"/>
+      <w:r>
+        <w:t xml:space="preserve"> introduce la strategia </w:t>
+      </w:r>
+      <w:r>
+        <w:rPr>
+          <w:b/>
+          <w:bCs/>
+        </w:rPr>
+        <w:t xml:space="preserve">LLM </w:t>
+      </w:r>
+      <w:proofErr w:type="spellStart"/>
+      <w:r>
+        <w:rPr>
+          <w:b/>
+          <w:bCs/>
+        </w:rPr>
+        <w:t>Cascade</w:t>
+      </w:r>
+      <w:proofErr w:type="spellEnd"/>
       <w:r>
         <w:t xml:space="preserve">, dove le query vengono inviate prima a un </w:t>
       </w:r>
@@ -294,7 +422,23 @@
           <w:b/>
           <w:bCs/>
         </w:rPr>
-        <w:t>livello di confidenza (threshold)</w:t>
+        <w:t>livello di confidenza (</w:t>
+      </w:r>
+      <w:proofErr w:type="spellStart"/>
+      <w:r>
+        <w:rPr>
+          <w:b/>
+          <w:bCs/>
+        </w:rPr>
+        <w:t>threshold</w:t>
+      </w:r>
+      <w:proofErr w:type="spellEnd"/>
+      <w:r>
+        <w:rPr>
+          <w:b/>
+          <w:bCs/>
+        </w:rPr>
+        <w:t>)</w:t>
       </w:r>
       <w:r>
         <w:t xml:space="preserve">, vengono passate a un LLM più costoso (come GPT-4). Questo approccio valida la logica di </w:t>
@@ -307,7 +451,26 @@
         <w:t>risparmio tramite l'uso selettivo ed efficiente</w:t>
       </w:r>
       <w:r>
-        <w:t xml:space="preserve"> delle risorse LLM, che è l'obiettivo finale del tuo prompting minimalista.</w:t>
+        <w:t xml:space="preserve"> delle risorse LLM, che è l'obiettivo finale del tuo </w:t>
+      </w:r>
+      <w:proofErr w:type="spellStart"/>
+      <w:r>
+        <w:t>compressed</w:t>
+      </w:r>
+      <w:proofErr w:type="spellEnd"/>
+      <w:r>
+        <w:t xml:space="preserve"> </w:t>
+      </w:r>
+      <w:proofErr w:type="spellStart"/>
+      <w:r>
+        <w:t>promptin</w:t>
+      </w:r>
+      <w:r>
+        <w:t>g</w:t>
+      </w:r>
+      <w:proofErr w:type="spellEnd"/>
+      <w:r>
+        <w:t>.</w:t>
       </w:r>
     </w:p>
     <w:p>
@@ -381,7 +544,23 @@
           <w:b/>
           <w:bCs/>
         </w:rPr>
-        <w:t>Token Cost ($\frac{p}{t}$)</w:t>
+        <w:t>Token Cost ($\frac{p}{</w:t>
+      </w:r>
+      <w:proofErr w:type="gramStart"/>
+      <w:r>
+        <w:rPr>
+          <w:b/>
+          <w:bCs/>
+        </w:rPr>
+        <w:t>t}$</w:t>
+      </w:r>
+      <w:proofErr w:type="gramEnd"/>
+      <w:r>
+        <w:rPr>
+          <w:b/>
+          <w:bCs/>
+        </w:rPr>
+        <w:t>)</w:t>
       </w:r>
       <w:r>
         <w:t xml:space="preserve"> per quantificare l'efficienza.</w:t>
@@ -478,7 +657,39 @@
           <w:bCs/>
         </w:rPr>
         <w:lastRenderedPageBreak/>
-        <w:t>4. LLMLingua: A Prompt Compression Framework</w:t>
+        <w:t xml:space="preserve">4. </w:t>
+      </w:r>
+      <w:proofErr w:type="spellStart"/>
+      <w:r>
+        <w:rPr>
+          <w:b/>
+          <w:bCs/>
+        </w:rPr>
+        <w:t>LLMLingua</w:t>
+      </w:r>
+      <w:proofErr w:type="spellEnd"/>
+      <w:r>
+        <w:rPr>
+          <w:b/>
+          <w:bCs/>
+        </w:rPr>
+        <w:t xml:space="preserve">: A Prompt </w:t>
+      </w:r>
+      <w:proofErr w:type="spellStart"/>
+      <w:r>
+        <w:rPr>
+          <w:b/>
+          <w:bCs/>
+        </w:rPr>
+        <w:t>Compression</w:t>
+      </w:r>
+      <w:proofErr w:type="spellEnd"/>
+      <w:r>
+        <w:rPr>
+          <w:b/>
+          <w:bCs/>
+        </w:rPr>
+        <w:t xml:space="preserve"> Framework</w:t>
       </w:r>
     </w:p>
     <w:p>
@@ -511,7 +722,15 @@
         <w:t>Similitudine:</w:t>
       </w:r>
       <w:r>
-        <w:t xml:space="preserve"> LLMLingua è </w:t>
+        <w:t xml:space="preserve"> </w:t>
+      </w:r>
+      <w:proofErr w:type="spellStart"/>
+      <w:r>
+        <w:t>LLMLingua</w:t>
+      </w:r>
+      <w:proofErr w:type="spellEnd"/>
+      <w:r>
+        <w:t xml:space="preserve"> è </w:t>
       </w:r>
       <w:r>
         <w:rPr>
@@ -521,7 +740,15 @@
         <w:t>molto simile</w:t>
       </w:r>
       <w:r>
-        <w:t xml:space="preserve"> al tuo obiettivo perché mira a massimizzare l'efficienza del prompting riducendo la lunghezza dei prompt con una perdita minima di accuratezza (ottenendo compressioni fino a $20\times$). Entrambi si basano sul principio che il </w:t>
+        <w:t xml:space="preserve"> al tuo obiettivo perché mira a massimizzare l'efficienza del </w:t>
+      </w:r>
+      <w:proofErr w:type="spellStart"/>
+      <w:r>
+        <w:t>prompting</w:t>
+      </w:r>
+      <w:proofErr w:type="spellEnd"/>
+      <w:r>
+        <w:t xml:space="preserve"> riducendo la lunghezza dei prompt con una perdita minima di accuratezza (ottenendo compressioni fino a $20\times$). Entrambi si basano sul principio che il </w:t>
       </w:r>
       <w:r>
         <w:rPr>
@@ -549,7 +776,15 @@
         <w:t>Differenza:</w:t>
       </w:r>
       <w:r>
-        <w:t xml:space="preserve"> La differenza fondamentale è che LLMLingua è un </w:t>
+        <w:t xml:space="preserve"> La differenza fondamentale è che </w:t>
+      </w:r>
+      <w:proofErr w:type="spellStart"/>
+      <w:r>
+        <w:t>LLMLingua</w:t>
+      </w:r>
+      <w:proofErr w:type="spellEnd"/>
+      <w:r>
+        <w:t xml:space="preserve"> è un </w:t>
       </w:r>
       <w:r>
         <w:rPr>
@@ -571,6 +806,7 @@
       <w:r>
         <w:t xml:space="preserve"> calcola la </w:t>
       </w:r>
+      <w:proofErr w:type="spellStart"/>
       <w:r>
         <w:rPr>
           <w:i/>
@@ -578,6 +814,7 @@
         </w:rPr>
         <w:t>perplexity</w:t>
       </w:r>
+      <w:proofErr w:type="spellEnd"/>
       <w:r>
         <w:t xml:space="preserve"> dei token per decidere cosa eliminare), mentre il tuo progetto è un'indagine sulla </w:t>
       </w:r>
@@ -586,20 +823,104 @@
           <w:b/>
           <w:bCs/>
         </w:rPr>
-        <w:t>fattibilità di un approccio manuale (hand-crafted)</w:t>
+        <w:t>fattibilità di un approccio manuale (hand-</w:t>
+      </w:r>
+      <w:proofErr w:type="spellStart"/>
+      <w:r>
+        <w:rPr>
+          <w:b/>
+          <w:bCs/>
+        </w:rPr>
+        <w:t>crafted</w:t>
+      </w:r>
+      <w:proofErr w:type="spellEnd"/>
+      <w:r>
+        <w:rPr>
+          <w:b/>
+          <w:bCs/>
+        </w:rPr>
+        <w:t>)</w:t>
       </w:r>
       <w:r>
         <w:t xml:space="preserve"> di </w:t>
       </w:r>
-      <w:r>
-        <w:rPr>
-          <w:b/>
-          <w:bCs/>
-        </w:rPr>
-        <w:t>prompting minimalista</w:t>
-      </w:r>
+      <w:proofErr w:type="spellStart"/>
+      <w:r>
+        <w:t>compressing</w:t>
+      </w:r>
+      <w:proofErr w:type="spellEnd"/>
+      <w:r>
+        <w:t xml:space="preserve"> </w:t>
+      </w:r>
+      <w:proofErr w:type="spellStart"/>
+      <w:r>
+        <w:rPr>
+          <w:b/>
+          <w:bCs/>
+        </w:rPr>
+        <w:t>promptin</w:t>
+      </w:r>
+      <w:r>
+        <w:rPr>
+          <w:b/>
+          <w:bCs/>
+        </w:rPr>
+        <w:t>g</w:t>
+      </w:r>
+      <w:proofErr w:type="spellEnd"/>
       <w:r>
         <w:t>. Il tuo progetto testa se l'intuizione umana può ottenere risultati simili in termini di efficienza senza la complessità di un compressore LLM intermedio.</w:t>
+      </w:r>
+      <w:r>
+        <w:t xml:space="preserve"> </w:t>
+      </w:r>
+      <w:r>
+        <w:rPr>
+          <w:color w:val="EE0000"/>
+        </w:rPr>
+        <w:t xml:space="preserve">(chiedere prof se va bene usare metodo rule </w:t>
+      </w:r>
+      <w:proofErr w:type="spellStart"/>
+      <w:r>
+        <w:rPr>
+          <w:color w:val="EE0000"/>
+        </w:rPr>
+        <w:t>based</w:t>
+      </w:r>
+      <w:proofErr w:type="spellEnd"/>
+      <w:r>
+        <w:rPr>
+          <w:color w:val="EE0000"/>
+        </w:rPr>
+        <w:t xml:space="preserve"> per </w:t>
+      </w:r>
+      <w:proofErr w:type="spellStart"/>
+      <w:r>
+        <w:rPr>
+          <w:color w:val="EE0000"/>
+        </w:rPr>
+        <w:t>compressare</w:t>
+      </w:r>
+      <w:proofErr w:type="spellEnd"/>
+      <w:r>
+        <w:rPr>
+          <w:color w:val="EE0000"/>
+        </w:rPr>
+        <w:t xml:space="preserve"> il prompt o se è meglio utilizzare un altro modello piccolo (a quel punto faremmo una cosa molto </w:t>
+      </w:r>
+      <w:proofErr w:type="spellStart"/>
+      <w:r>
+        <w:rPr>
+          <w:color w:val="EE0000"/>
+        </w:rPr>
+        <w:t>piu</w:t>
+      </w:r>
+      <w:proofErr w:type="spellEnd"/>
+      <w:r>
+        <w:rPr>
+          <w:color w:val="EE0000"/>
+        </w:rPr>
+        <w:t xml:space="preserve"> simile al paper))</w:t>
       </w:r>
     </w:p>
     <w:p>
@@ -690,8 +1011,17 @@
           <w:b/>
           <w:bCs/>
         </w:rPr>
-        <w:t>Natural Language Optimization</w:t>
-      </w:r>
+        <w:t xml:space="preserve">Natural Language </w:t>
+      </w:r>
+      <w:proofErr w:type="spellStart"/>
+      <w:r>
+        <w:rPr>
+          <w:b/>
+          <w:bCs/>
+        </w:rPr>
+        <w:t>Optimization</w:t>
+      </w:r>
+      <w:proofErr w:type="spellEnd"/>
       <w:r>
         <w:t xml:space="preserve">) è la chiave per l'ottimizzazione dei token e della performance. Sebbene </w:t>
       </w:r>
@@ -731,24 +1061,6 @@
         <w:pBdr>
           <w:bottom w:val="single" w:sz="6" w:space="1" w:color="auto"/>
         </w:pBdr>
-      </w:pPr>
-    </w:p>
-    <w:p>
-      <w:pPr>
-        <w:rPr>
-          <w:rFonts w:ascii="Segoe UI Emoji" w:hAnsi="Segoe UI Emoji" w:cs="Segoe UI Emoji"/>
-          <w:b/>
-          <w:bCs/>
-        </w:rPr>
-      </w:pPr>
-    </w:p>
-    <w:p>
-      <w:pPr>
-        <w:rPr>
-          <w:rFonts w:ascii="Segoe UI Emoji" w:hAnsi="Segoe UI Emoji" w:cs="Segoe UI Emoji"/>
-          <w:b/>
-          <w:bCs/>
-        </w:rPr>
       </w:pPr>
     </w:p>
     <w:p>
@@ -963,12 +1275,37 @@
       <w:r>
         <w:t xml:space="preserve">Applica le tue regole per creare il </w:t>
       </w:r>
-      <w:r>
-        <w:rPr>
-          <w:b/>
-          <w:bCs/>
-        </w:rPr>
-        <w:t>Prompt Minimalista ($P_M$)</w:t>
+      <w:proofErr w:type="gramStart"/>
+      <w:r>
+        <w:rPr>
+          <w:b/>
+          <w:bCs/>
+        </w:rPr>
+        <w:t xml:space="preserve">Prompt </w:t>
+      </w:r>
+      <w:r>
+        <w:rPr>
+          <w:b/>
+          <w:bCs/>
+        </w:rPr>
+        <w:t xml:space="preserve"> </w:t>
+      </w:r>
+      <w:proofErr w:type="spellStart"/>
+      <w:r>
+        <w:rPr>
+          <w:b/>
+          <w:bCs/>
+        </w:rPr>
+        <w:t>compressato</w:t>
+      </w:r>
+      <w:proofErr w:type="spellEnd"/>
+      <w:proofErr w:type="gramEnd"/>
+      <w:r>
+        <w:rPr>
+          <w:b/>
+          <w:bCs/>
+        </w:rPr>
+        <w:t xml:space="preserve"> ($P_M$)</w:t>
       </w:r>
       <w:r>
         <w:t>.</w:t>
@@ -1050,7 +1387,7 @@
     <w:p>
       <w:r>
         <w:pict w14:anchorId="655FDA7D">
-          <v:rect id="_x0000_i1045" style="width:0;height:1.5pt" o:hralign="center" o:hrstd="t" o:hrnoshade="t" o:hr="t" fillcolor="gray" stroked="f"/>
+          <v:rect id="_x0000_i1026" style="width:0;height:1.5pt" o:hralign="center" o:hrstd="t" o:hrnoshade="t" o:hr="t" fillcolor="gray" stroked="f"/>
         </w:pict>
       </w:r>
     </w:p>
@@ -1099,7 +1436,15 @@
         <w:t>molto contesto</w:t>
       </w:r>
       <w:r>
-        <w:t>, dove la compressione ha il massimo impatto (come suggerito anche dal paper LLMLingua).</w:t>
+        <w:t xml:space="preserve">, dove la compressione ha il massimo impatto (come suggerito anche dal paper </w:t>
+      </w:r>
+      <w:proofErr w:type="spellStart"/>
+      <w:r>
+        <w:t>LLMLingua</w:t>
+      </w:r>
+      <w:proofErr w:type="spellEnd"/>
+      <w:r>
+        <w:t>).</w:t>
       </w:r>
     </w:p>
     <w:tbl>
@@ -1235,7 +1580,23 @@
                 <w:b/>
                 <w:bCs/>
               </w:rPr>
-              <w:t>Ragionamento Matematico (CoT)</w:t>
+              <w:t>Ragionamento Matematico (</w:t>
+            </w:r>
+            <w:proofErr w:type="spellStart"/>
+            <w:r>
+              <w:rPr>
+                <w:b/>
+                <w:bCs/>
+              </w:rPr>
+              <w:t>CoT</w:t>
+            </w:r>
+            <w:proofErr w:type="spellEnd"/>
+            <w:r>
+              <w:rPr>
+                <w:b/>
+                <w:bCs/>
+              </w:rPr>
+              <w:t>)</w:t>
             </w:r>
           </w:p>
         </w:tc>
@@ -1290,14 +1651,46 @@
           </w:tcPr>
           <w:p>
             <w:r>
-              <w:t>Contiene problemi di matematica che richiedono un "Chain-of-Thought" (CoT). L'</w:t>
+              <w:t>Contiene problemi di matematica che richiedono un "Chain-of-</w:t>
+            </w:r>
+            <w:proofErr w:type="spellStart"/>
+            <w:r>
+              <w:t>Thought</w:t>
+            </w:r>
+            <w:proofErr w:type="spellEnd"/>
+            <w:r>
+              <w:t>" (</w:t>
+            </w:r>
+            <w:proofErr w:type="spellStart"/>
+            <w:r>
+              <w:t>CoT</w:t>
+            </w:r>
+            <w:proofErr w:type="spellEnd"/>
+            <w:r>
+              <w:t>). L'</w:t>
             </w:r>
             <w:r>
               <w:rPr>
                 <w:b/>
                 <w:bCs/>
               </w:rPr>
-              <w:t>esempio di CoT è spesso molto lungo</w:t>
+              <w:t xml:space="preserve">esempio di </w:t>
+            </w:r>
+            <w:proofErr w:type="spellStart"/>
+            <w:r>
+              <w:rPr>
+                <w:b/>
+                <w:bCs/>
+              </w:rPr>
+              <w:t>CoT</w:t>
+            </w:r>
+            <w:proofErr w:type="spellEnd"/>
+            <w:r>
+              <w:rPr>
+                <w:b/>
+                <w:bCs/>
+              </w:rPr>
+              <w:t xml:space="preserve"> è spesso molto lungo</w:t>
             </w:r>
             <w:r>
               <w:t xml:space="preserve"> e pieno di frasi che puoi ridurre (es. "Passo 1: Calcoliamo...", "Dato che..."). L'accuratezza è binaria (giusto/sbagliato).</w:t>
@@ -1356,6 +1749,7 @@
             <w:hideMark/>
           </w:tcPr>
           <w:p>
+            <w:proofErr w:type="spellStart"/>
             <w:r>
               <w:rPr>
                 <w:b/>
@@ -1363,6 +1757,7 @@
               </w:rPr>
               <w:t>NarrativeQA</w:t>
             </w:r>
+            <w:proofErr w:type="spellEnd"/>
             <w:r>
               <w:t xml:space="preserve"> (domande-risposte su storie)</w:t>
             </w:r>
@@ -1388,7 +1783,15 @@
           </w:tcPr>
           <w:p>
             <w:r>
-              <w:t xml:space="preserve">Simula task di RAG (Retrieval-Augmented Generation). Il prompt sarà lungo (il contesto recuperato) + la domanda. La tua compressione si applicherebbe alla </w:t>
+              <w:t>Simula task di RAG (</w:t>
+            </w:r>
+            <w:proofErr w:type="spellStart"/>
+            <w:r>
+              <w:t>Retrieval-Augmented</w:t>
+            </w:r>
+            <w:proofErr w:type="spellEnd"/>
+            <w:r>
+              <w:t xml:space="preserve"> Generation). Il prompt sarà lungo (il contesto recuperato) + la domanda. La tua compressione si applicherebbe alla </w:t>
             </w:r>
             <w:r>
               <w:rPr>
@@ -1471,7 +1874,39 @@
           <w:b/>
           <w:bCs/>
         </w:rPr>
-        <w:t>esempio Few-Shot o CoT standard</w:t>
+        <w:t xml:space="preserve">esempio </w:t>
+      </w:r>
+      <w:proofErr w:type="spellStart"/>
+      <w:r>
+        <w:rPr>
+          <w:b/>
+          <w:bCs/>
+        </w:rPr>
+        <w:t>Few</w:t>
+      </w:r>
+      <w:proofErr w:type="spellEnd"/>
+      <w:r>
+        <w:rPr>
+          <w:b/>
+          <w:bCs/>
+        </w:rPr>
+        <w:t xml:space="preserve">-Shot o </w:t>
+      </w:r>
+      <w:proofErr w:type="spellStart"/>
+      <w:r>
+        <w:rPr>
+          <w:b/>
+          <w:bCs/>
+        </w:rPr>
+        <w:t>CoT</w:t>
+      </w:r>
+      <w:proofErr w:type="spellEnd"/>
+      <w:r>
+        <w:rPr>
+          <w:b/>
+          <w:bCs/>
+        </w:rPr>
+        <w:t xml:space="preserve"> standard</w:t>
       </w:r>
       <w:r>
         <w:t xml:space="preserve"> che viene anteposto al problema. Il tuo esperimento confronterà:</w:t>
@@ -1499,7 +1934,23 @@
           <w:b/>
           <w:bCs/>
         </w:rPr>
-        <w:t>Esempi CoT verbali e lunghi</w:t>
+        <w:t xml:space="preserve">Esempi </w:t>
+      </w:r>
+      <w:proofErr w:type="spellStart"/>
+      <w:r>
+        <w:rPr>
+          <w:b/>
+          <w:bCs/>
+        </w:rPr>
+        <w:t>CoT</w:t>
+      </w:r>
+      <w:proofErr w:type="spellEnd"/>
+      <w:r>
+        <w:rPr>
+          <w:b/>
+          <w:bCs/>
+        </w:rPr>
+        <w:t xml:space="preserve"> verbali e lunghi</w:t>
       </w:r>
       <w:r>
         <w:t>.</w:t>
@@ -1527,30 +1978,78 @@
           <w:b/>
           <w:bCs/>
         </w:rPr>
-        <w:t>Esempi CoT compressi</w:t>
-      </w:r>
-      <w:r>
-        <w:t xml:space="preserve"> (es. eliminando frasi come "Quindi il passo successivo è..." o "Per prima cosa dobbiamo...").</w:t>
-      </w:r>
-    </w:p>
-    <w:p>
-      <w:pPr>
-        <w:rPr>
-          <w:b/>
-          <w:bCs/>
-        </w:rPr>
-      </w:pPr>
-      <w:r>
-        <w:rPr>
-          <w:b/>
-          <w:bCs/>
-        </w:rPr>
-        <w:t>2. NarrativeQA (Q&amp;A su Storie)</w:t>
-      </w:r>
-    </w:p>
-    <w:p>
-      <w:r>
-        <w:t>Ideale per simulare un contesto RAG (Retrieval-Augmented Generation) dove la lunghezza del prompt è dominata dal materiale sorgente.</w:t>
+        <w:t xml:space="preserve">Esempi </w:t>
+      </w:r>
+      <w:proofErr w:type="spellStart"/>
+      <w:r>
+        <w:rPr>
+          <w:b/>
+          <w:bCs/>
+        </w:rPr>
+        <w:t>CoT</w:t>
+      </w:r>
+      <w:proofErr w:type="spellEnd"/>
+      <w:r>
+        <w:rPr>
+          <w:b/>
+          <w:bCs/>
+        </w:rPr>
+        <w:t xml:space="preserve"> compressi</w:t>
+      </w:r>
+      <w:r>
+        <w:t xml:space="preserve"> (es. eliminando frasi come "Quindi il passo successivo </w:t>
+      </w:r>
+      <w:proofErr w:type="gramStart"/>
+      <w:r>
+        <w:t>è...</w:t>
+      </w:r>
+      <w:proofErr w:type="gramEnd"/>
+      <w:r>
+        <w:t>" o "Per prima cosa dobbiamo...").</w:t>
+      </w:r>
+    </w:p>
+    <w:p>
+      <w:pPr>
+        <w:rPr>
+          <w:b/>
+          <w:bCs/>
+        </w:rPr>
+      </w:pPr>
+      <w:r>
+        <w:rPr>
+          <w:b/>
+          <w:bCs/>
+        </w:rPr>
+        <w:t xml:space="preserve">2. </w:t>
+      </w:r>
+      <w:proofErr w:type="spellStart"/>
+      <w:r>
+        <w:rPr>
+          <w:b/>
+          <w:bCs/>
+        </w:rPr>
+        <w:t>NarrativeQA</w:t>
+      </w:r>
+      <w:proofErr w:type="spellEnd"/>
+      <w:r>
+        <w:rPr>
+          <w:b/>
+          <w:bCs/>
+        </w:rPr>
+        <w:t xml:space="preserve"> (Q&amp;A su Storie)</w:t>
+      </w:r>
+    </w:p>
+    <w:p>
+      <w:r>
+        <w:t>Ideale per simulare un contesto RAG (</w:t>
+      </w:r>
+      <w:proofErr w:type="spellStart"/>
+      <w:r>
+        <w:t>Retrieval-Augmented</w:t>
+      </w:r>
+      <w:proofErr w:type="spellEnd"/>
+      <w:r>
+        <w:t xml:space="preserve"> Generation) dove la lunghezza del prompt è dominata dal materiale sorgente.</w:t>
       </w:r>
     </w:p>
     <w:p>
@@ -1663,19 +2162,43 @@
         <w:t>metriche semantiche</w:t>
       </w:r>
       <w:r>
-        <w:t xml:space="preserve"> che hai menzionato (LLM-as-a-Judge) per valutare quanto sia "buona" la risposta generata, dato che non è solo una cifra.</w:t>
+        <w:t xml:space="preserve"> che hai menzionato (LLM-</w:t>
+      </w:r>
+      <w:proofErr w:type="spellStart"/>
+      <w:r>
+        <w:t>as</w:t>
+      </w:r>
+      <w:proofErr w:type="spellEnd"/>
+      <w:r>
+        <w:t>-a-</w:t>
+      </w:r>
+      <w:proofErr w:type="spellStart"/>
+      <w:r>
+        <w:t>Judge</w:t>
+      </w:r>
+      <w:proofErr w:type="spellEnd"/>
+      <w:r>
+        <w:t>) per valutare quanto sia "buona" la risposta generata, dato che non è solo una cifra.</w:t>
       </w:r>
     </w:p>
     <w:p>
       <w:r>
         <w:pict w14:anchorId="64DE74FF">
-          <v:rect id="_x0000_i1055" style="width:0;height:1.5pt" o:hralign="center" o:hrstd="t" o:hr="t" fillcolor="#a0a0a0" stroked="f"/>
+          <v:rect id="_x0000_i1027" style="width:0;height:1.5pt" o:hralign="center" o:hrstd="t" o:hr="t" fillcolor="#a0a0a0" stroked="f"/>
         </w:pict>
       </w:r>
     </w:p>
     <w:p>
       <w:r>
-        <w:t xml:space="preserve">Scegliendo questi due, avrai un quadro completo che dimostra l'impatto del prompting minimalista sia sull'efficienza del </w:t>
+        <w:t xml:space="preserve">Scegliendo questi due, avrai un quadro completo che dimostra l'impatto del </w:t>
+      </w:r>
+      <w:proofErr w:type="spellStart"/>
+      <w:r>
+        <w:t>prompting</w:t>
+      </w:r>
+      <w:proofErr w:type="spellEnd"/>
+      <w:r>
+        <w:t xml:space="preserve"> minimalista sia sull'efficienza del </w:t>
       </w:r>
       <w:r>
         <w:rPr>
@@ -1710,8 +2233,21 @@
       </w:r>
     </w:p>
     <w:p>
-      <w:r>
-        <w:t>NarrativeQA non è adatto perché viola tutte le condizioni necessarie per valutare in modo pulito il prompting minimalista.</w:t>
+      <w:proofErr w:type="spellStart"/>
+      <w:r>
+        <w:t>NarrativeQA</w:t>
+      </w:r>
+      <w:proofErr w:type="spellEnd"/>
+      <w:r>
+        <w:t xml:space="preserve"> non è adatto perché viola tutte le condizioni necessarie per valutare in modo pulito il </w:t>
+      </w:r>
+      <w:proofErr w:type="spellStart"/>
+      <w:r>
+        <w:t>prompting</w:t>
+      </w:r>
+      <w:proofErr w:type="spellEnd"/>
+      <w:r>
+        <w:t xml:space="preserve"> minimalista.</w:t>
       </w:r>
     </w:p>
     <w:p>
@@ -1768,12 +2304,21 @@
           <w:numId w:val="12"/>
         </w:numPr>
       </w:pPr>
-      <w:r>
-        <w:rPr>
-          <w:b/>
-          <w:bCs/>
-        </w:rPr>
-        <w:t>Reasoning narrativo complesso.</w:t>
+      <w:proofErr w:type="spellStart"/>
+      <w:r>
+        <w:rPr>
+          <w:b/>
+          <w:bCs/>
+        </w:rPr>
+        <w:t>Reasoning</w:t>
+      </w:r>
+      <w:proofErr w:type="spellEnd"/>
+      <w:r>
+        <w:rPr>
+          <w:b/>
+          <w:bCs/>
+        </w:rPr>
+        <w:t xml:space="preserve"> narrativo complesso.</w:t>
       </w:r>
       <w:r>
         <w:br/>
@@ -1806,7 +2351,15 @@
         <w:t>prompt</w:t>
       </w:r>
       <w:r>
-        <w:t xml:space="preserve"> cambia lunghezza. NarrativeQA genera risposte lunghe e variabili, quindi finiresti a misurare l’effetto dell’</w:t>
+        <w:t xml:space="preserve"> cambia lunghezza. </w:t>
+      </w:r>
+      <w:proofErr w:type="spellStart"/>
+      <w:r>
+        <w:t>NarrativeQA</w:t>
+      </w:r>
+      <w:proofErr w:type="spellEnd"/>
+      <w:r>
+        <w:t xml:space="preserve"> genera risposte lunghe e variabili, quindi finiresti a misurare l’effetto dell’</w:t>
       </w:r>
       <w:r>
         <w:rPr>
@@ -1849,7 +2402,22 @@
       </w:r>
       <w:r>
         <w:br/>
-        <w:t>NarrativeQA non è adatto perché richiede contesti e risposte troppo lunghi e complessi, impedendo una valutazione chiara, ripetibile e automatizzabile dell’effetto del prompting minimalista.</w:t>
+      </w:r>
+      <w:proofErr w:type="spellStart"/>
+      <w:r>
+        <w:t>NarrativeQA</w:t>
+      </w:r>
+      <w:proofErr w:type="spellEnd"/>
+      <w:r>
+        <w:t xml:space="preserve"> non è adatto perché richiede contesti e risposte troppo lunghi e complessi, impedendo una valutazione chiara, ripetibile e automatizzabile dell’effetto del </w:t>
+      </w:r>
+      <w:proofErr w:type="spellStart"/>
+      <w:r>
+        <w:t>prompting</w:t>
+      </w:r>
+      <w:proofErr w:type="spellEnd"/>
+      <w:r>
+        <w:t xml:space="preserve"> minimalista.</w:t>
       </w:r>
     </w:p>
     <w:p/>
@@ -1874,7 +2442,39 @@
           <w:b/>
           <w:bCs/>
         </w:rPr>
-        <w:t>1) Question Answering Fattuale (perfetti per accuratezza binaria)</w:t>
+        <w:t xml:space="preserve">1) </w:t>
+      </w:r>
+      <w:proofErr w:type="spellStart"/>
+      <w:r>
+        <w:rPr>
+          <w:b/>
+          <w:bCs/>
+        </w:rPr>
+        <w:t>Question</w:t>
+      </w:r>
+      <w:proofErr w:type="spellEnd"/>
+      <w:r>
+        <w:rPr>
+          <w:b/>
+          <w:bCs/>
+        </w:rPr>
+        <w:t xml:space="preserve"> </w:t>
+      </w:r>
+      <w:proofErr w:type="spellStart"/>
+      <w:r>
+        <w:rPr>
+          <w:b/>
+          <w:bCs/>
+        </w:rPr>
+        <w:t>Answering</w:t>
+      </w:r>
+      <w:proofErr w:type="spellEnd"/>
+      <w:r>
+        <w:rPr>
+          <w:b/>
+          <w:bCs/>
+        </w:rPr>
+        <w:t xml:space="preserve"> Fattuale (perfetti per accuratezza binaria)</w:t>
       </w:r>
     </w:p>
     <w:p>
@@ -1894,8 +2494,17 @@
           <w:b/>
           <w:bCs/>
         </w:rPr>
-        <w:t>● TruthfulQA</w:t>
-      </w:r>
+        <w:t xml:space="preserve">● </w:t>
+      </w:r>
+      <w:proofErr w:type="spellStart"/>
+      <w:r>
+        <w:rPr>
+          <w:b/>
+          <w:bCs/>
+        </w:rPr>
+        <w:t>TruthfulQA</w:t>
+      </w:r>
+      <w:proofErr w:type="spellEnd"/>
     </w:p>
     <w:p>
       <w:pPr>
@@ -1905,7 +2514,15 @@
         </w:numPr>
       </w:pPr>
       <w:r>
-        <w:t>Domande progettate per far cadere gli LLM in “false beliefs” o luoghi comuni.</w:t>
+        <w:t xml:space="preserve">Domande progettate per far cadere gli LLM in “false </w:t>
+      </w:r>
+      <w:proofErr w:type="spellStart"/>
+      <w:r>
+        <w:t>beliefs</w:t>
+      </w:r>
+      <w:proofErr w:type="spellEnd"/>
+      <w:r>
+        <w:t>” o luoghi comuni.</w:t>
       </w:r>
     </w:p>
     <w:p>
@@ -1941,7 +2558,23 @@
           <w:b/>
           <w:bCs/>
         </w:rPr>
-        <w:t>● TriviaQA (subset)</w:t>
+        <w:t xml:space="preserve">● </w:t>
+      </w:r>
+      <w:proofErr w:type="spellStart"/>
+      <w:r>
+        <w:rPr>
+          <w:b/>
+          <w:bCs/>
+        </w:rPr>
+        <w:t>TriviaQA</w:t>
+      </w:r>
+      <w:proofErr w:type="spellEnd"/>
+      <w:r>
+        <w:rPr>
+          <w:b/>
+          <w:bCs/>
+        </w:rPr>
+        <w:t xml:space="preserve"> (subset)</w:t>
       </w:r>
     </w:p>
     <w:p>
@@ -1995,7 +2628,23 @@
           <w:b/>
           <w:bCs/>
         </w:rPr>
-        <w:t xml:space="preserve">2) Reasoning (perfetto per valutare </w:t>
+        <w:t xml:space="preserve">2) </w:t>
+      </w:r>
+      <w:proofErr w:type="spellStart"/>
+      <w:r>
+        <w:rPr>
+          <w:b/>
+          <w:bCs/>
+        </w:rPr>
+        <w:t>Reasoning</w:t>
+      </w:r>
+      <w:proofErr w:type="spellEnd"/>
+      <w:r>
+        <w:rPr>
+          <w:b/>
+          <w:bCs/>
+        </w:rPr>
+        <w:t xml:space="preserve"> (perfetto per valutare </w:t>
       </w:r>
       <w:r>
         <w:rPr>
@@ -2088,7 +2737,23 @@
           <w:b/>
           <w:bCs/>
         </w:rPr>
-        <w:t>● AG News (subset 4 classi)</w:t>
+        <w:t xml:space="preserve">● AG News (subset </w:t>
+      </w:r>
+      <w:proofErr w:type="gramStart"/>
+      <w:r>
+        <w:rPr>
+          <w:b/>
+          <w:bCs/>
+        </w:rPr>
+        <w:t>4</w:t>
+      </w:r>
+      <w:proofErr w:type="gramEnd"/>
+      <w:r>
+        <w:rPr>
+          <w:b/>
+          <w:bCs/>
+        </w:rPr>
+        <w:t xml:space="preserve"> classi)</w:t>
       </w:r>
     </w:p>
     <w:p>
@@ -2114,7 +2779,23 @@
           <w:b/>
           <w:bCs/>
         </w:rPr>
-        <w:t>● Stanford Sentiment Treebank (SST-2)</w:t>
+        <w:t xml:space="preserve">● Stanford Sentiment </w:t>
+      </w:r>
+      <w:proofErr w:type="spellStart"/>
+      <w:r>
+        <w:rPr>
+          <w:b/>
+          <w:bCs/>
+        </w:rPr>
+        <w:t>Treebank</w:t>
+      </w:r>
+      <w:proofErr w:type="spellEnd"/>
+      <w:r>
+        <w:rPr>
+          <w:b/>
+          <w:bCs/>
+        </w:rPr>
+        <w:t xml:space="preserve"> (SST-2)</w:t>
       </w:r>
     </w:p>
     <w:p>
@@ -2244,8 +2925,13 @@
           <w:numId w:val="20"/>
         </w:numPr>
       </w:pPr>
-      <w:r>
-        <w:t>TruthfulQA (50 esempi)</w:t>
+      <w:proofErr w:type="spellStart"/>
+      <w:r>
+        <w:t>TruthfulQA</w:t>
+      </w:r>
+      <w:proofErr w:type="spellEnd"/>
+      <w:r>
+        <w:t xml:space="preserve"> (50 esempi)</w:t>
       </w:r>
     </w:p>
     <w:p>
@@ -2266,8 +2952,13 @@
           <w:numId w:val="20"/>
         </w:numPr>
       </w:pPr>
-      <w:r>
-        <w:t>AGNews (100 esempi)</w:t>
+      <w:proofErr w:type="spellStart"/>
+      <w:r>
+        <w:t>AGNews</w:t>
+      </w:r>
+      <w:proofErr w:type="spellEnd"/>
+      <w:r>
+        <w:t xml:space="preserve"> (100 esempi)</w:t>
       </w:r>
     </w:p>
     <w:p>
@@ -2318,7 +3009,15 @@
         <w:t>Ampia varietà di task</w:t>
       </w:r>
       <w:r>
-        <w:t xml:space="preserve"> → il prompting minimalista può funzionare bene su alcuni compiti e degradare su altri.</w:t>
+        <w:t xml:space="preserve"> → il </w:t>
+      </w:r>
+      <w:proofErr w:type="spellStart"/>
+      <w:r>
+        <w:t>prompting</w:t>
+      </w:r>
+      <w:proofErr w:type="spellEnd"/>
+      <w:r>
+        <w:t xml:space="preserve"> minimalista può funzionare bene su alcuni compiti e degradare su altri.</w:t>
       </w:r>
     </w:p>
     <w:p>
@@ -2336,7 +3035,31 @@
         <w:t>Standard accademici</w:t>
       </w:r>
       <w:r>
-        <w:t xml:space="preserve"> → ti permette di confrontarti con lavori come LLMLingua, FrugalGPT, e CoOp.</w:t>
+        <w:t xml:space="preserve"> → ti permette di confrontarti con lavori come </w:t>
+      </w:r>
+      <w:proofErr w:type="spellStart"/>
+      <w:r>
+        <w:t>LLMLingua</w:t>
+      </w:r>
+      <w:proofErr w:type="spellEnd"/>
+      <w:r>
+        <w:t xml:space="preserve">, </w:t>
+      </w:r>
+      <w:proofErr w:type="spellStart"/>
+      <w:r>
+        <w:t>FrugalGPT</w:t>
+      </w:r>
+      <w:proofErr w:type="spellEnd"/>
+      <w:r>
+        <w:t xml:space="preserve">, e </w:t>
+      </w:r>
+      <w:proofErr w:type="spellStart"/>
+      <w:r>
+        <w:t>CoOp</w:t>
+      </w:r>
+      <w:proofErr w:type="spellEnd"/>
+      <w:r>
+        <w:t>.</w:t>
       </w:r>
     </w:p>
     <w:p/>
@@ -2374,7 +3097,7 @@
     <w:p>
       <w:r>
         <w:pict w14:anchorId="294DDC61">
-          <v:rect id="_x0000_i1046" style="width:0;height:1.5pt" o:hralign="center" o:hrstd="t" o:hrnoshade="t" o:hr="t" fillcolor="gray" stroked="f"/>
+          <v:rect id="_x0000_i1028" style="width:0;height:1.5pt" o:hralign="center" o:hrstd="t" o:hrnoshade="t" o:hr="t" fillcolor="gray" stroked="f"/>
         </w:pict>
       </w:r>
     </w:p>
@@ -2415,6 +3138,7 @@
       <w:r>
         <w:t xml:space="preserve"> e, se possibile, un secondo modello per dimostrare la </w:t>
       </w:r>
+      <w:proofErr w:type="spellStart"/>
       <w:r>
         <w:rPr>
           <w:b/>
@@ -2422,6 +3146,7 @@
         </w:rPr>
         <w:t>generalizzabilità</w:t>
       </w:r>
+      <w:proofErr w:type="spellEnd"/>
       <w:r>
         <w:t xml:space="preserve"> del tuo approccio.</w:t>
       </w:r>
@@ -2458,12 +3183,21 @@
       <w:r>
         <w:t xml:space="preserve"> </w:t>
       </w:r>
-      <w:r>
-        <w:rPr>
-          <w:b/>
-          <w:bCs/>
-        </w:rPr>
-        <w:t>Llama 3 8B</w:t>
+      <w:proofErr w:type="spellStart"/>
+      <w:r>
+        <w:rPr>
+          <w:b/>
+          <w:bCs/>
+        </w:rPr>
+        <w:t>Llama</w:t>
+      </w:r>
+      <w:proofErr w:type="spellEnd"/>
+      <w:r>
+        <w:rPr>
+          <w:b/>
+          <w:bCs/>
+        </w:rPr>
+        <w:t xml:space="preserve"> 3 8B</w:t>
       </w:r>
       <w:r>
         <w:t xml:space="preserve"> o </w:t>
@@ -2473,7 +3207,23 @@
           <w:b/>
           <w:bCs/>
         </w:rPr>
-        <w:t>Mistral 7B (Instruct)</w:t>
+        <w:t>Mistral 7B (</w:t>
+      </w:r>
+      <w:proofErr w:type="spellStart"/>
+      <w:r>
+        <w:rPr>
+          <w:b/>
+          <w:bCs/>
+        </w:rPr>
+        <w:t>Instruct</w:t>
+      </w:r>
+      <w:proofErr w:type="spellEnd"/>
+      <w:r>
+        <w:rPr>
+          <w:b/>
+          <w:bCs/>
+        </w:rPr>
+        <w:t>)</w:t>
       </w:r>
       <w:r>
         <w:t>.</w:t>
@@ -2509,7 +3259,23 @@
         <w:t>Costo Zero</w:t>
       </w:r>
       <w:r>
-        <w:t xml:space="preserve"> (se esegui localmente o su piattaforme come Google Colab/Hugging Face).</w:t>
+        <w:t xml:space="preserve"> (se esegui localmente o su piattaforme come Google </w:t>
+      </w:r>
+      <w:proofErr w:type="spellStart"/>
+      <w:r>
+        <w:t>Colab</w:t>
+      </w:r>
+      <w:proofErr w:type="spellEnd"/>
+      <w:r>
+        <w:t>/</w:t>
+      </w:r>
+      <w:proofErr w:type="spellStart"/>
+      <w:r>
+        <w:t>Hugging</w:t>
+      </w:r>
+      <w:proofErr w:type="spellEnd"/>
+      <w:r>
+        <w:t xml:space="preserve"> Face).</w:t>
       </w:r>
     </w:p>
     <w:p>
@@ -2683,7 +3449,15 @@
         <w:t>Token Cost</w:t>
       </w:r>
       <w:r>
-        <w:t xml:space="preserve"> (Paper 3) direttamente applicabile a un contesto commerciale (come giustificato da FrugalGPT).</w:t>
+        <w:t xml:space="preserve"> (Paper 3) direttamente applicabile a un contesto commerciale (come giustificato da </w:t>
+      </w:r>
+      <w:proofErr w:type="spellStart"/>
+      <w:r>
+        <w:t>FrugalGPT</w:t>
+      </w:r>
+      <w:proofErr w:type="spellEnd"/>
+      <w:r>
+        <w:t>).</w:t>
       </w:r>
     </w:p>
     <w:p>
@@ -2728,7 +3502,23 @@
           <w:b/>
           <w:bCs/>
         </w:rPr>
-        <w:t>un modello open-source performante (es. Llama 3 8B)</w:t>
+        <w:t xml:space="preserve">un modello open-source performante (es. </w:t>
+      </w:r>
+      <w:proofErr w:type="spellStart"/>
+      <w:r>
+        <w:rPr>
+          <w:b/>
+          <w:bCs/>
+        </w:rPr>
+        <w:t>Llama</w:t>
+      </w:r>
+      <w:proofErr w:type="spellEnd"/>
+      <w:r>
+        <w:rPr>
+          <w:b/>
+          <w:bCs/>
+        </w:rPr>
+        <w:t xml:space="preserve"> 3 8B)</w:t>
       </w:r>
       <w:r>
         <w:t xml:space="preserve"> come </w:t>

</xml_diff>